<commit_message>
Se agrega el sistema de impresion, asi como agregar las imagenes a la plantilla, solo falta agregar el qr del documento y la firma del director
</commit_message>
<xml_diff>
--- a/TAP_U3ProyectoFinalDali/src/main/java/com/mycompany/templates/Template-Curso.docx
+++ b/TAP_U3ProyectoFinalDali/src/main/java/com/mycompany/templates/Template-Curso.docx
@@ -1,6 +1,6 @@
 
 <file path=word/document.xml><?xml version="1.0" encoding="utf-8"?>
-<w:document xmlns:wpc="http://schemas.microsoft.com/office/word/2010/wordprocessingCanvas" xmlns:cx="http://schemas.microsoft.com/office/drawing/2014/chartex" xmlns:cx1="http://schemas.microsoft.com/office/drawing/2015/9/8/chartex" xmlns:cx2="http://schemas.microsoft.com/office/drawing/2015/10/21/chartex" xmlns:cx3="http://schemas.microsoft.com/office/drawing/2016/5/9/chartex" xmlns:cx4="http://schemas.microsoft.com/office/drawing/2016/5/10/chartex" xmlns:cx5="http://schemas.microsoft.com/office/drawing/2016/5/11/chartex" xmlns:cx6="http://schemas.microsoft.com/office/drawing/2016/5/12/chartex" xmlns:cx7="http://schemas.microsoft.com/office/drawing/2016/5/13/chartex" xmlns:cx8="http://schemas.microsoft.com/office/drawing/2016/5/14/chartex" xmlns:mc="http://schemas.openxmlformats.org/markup-compatibility/2006" xmlns:aink="http://schemas.microsoft.com/office/drawing/2016/ink" xmlns:am3d="http://schemas.microsoft.com/office/drawing/2017/model3d" xmlns:o="urn:schemas-microsoft-com:office:office" xmlns:r="http://schemas.openxmlformats.org/officeDocument/2006/relationships" xmlns:m="http://schemas.openxmlformats.org/officeDocument/2006/math" xmlns:v="urn:schemas-microsoft-com:vml" xmlns:wp14="http://schemas.microsoft.com/office/word/2010/wordprocessingDrawing" xmlns:wp="http://schemas.openxmlformats.org/drawingml/2006/wordprocessingDrawing" xmlns:w10="urn:schemas-microsoft-com:office:word" xmlns:w="http://schemas.openxmlformats.org/wordprocessingml/2006/main" xmlns:w14="http://schemas.microsoft.com/office/word/2010/wordml" xmlns:w15="http://schemas.microsoft.com/office/word/2012/wordml" xmlns:w16cex="http://schemas.microsoft.com/office/word/2018/wordml/cex" xmlns:w16cid="http://schemas.microsoft.com/office/word/2016/wordml/cid" xmlns:w16="http://schemas.microsoft.com/office/word/2018/wordml" xmlns:w16sdtdh="http://schemas.microsoft.com/office/word/2020/wordml/sdtdatahash" xmlns:w16se="http://schemas.microsoft.com/office/word/2015/wordml/symex" xmlns:wpg="http://schemas.microsoft.com/office/word/2010/wordprocessingGroup" xmlns:wpi="http://schemas.microsoft.com/office/word/2010/wordprocessingInk" xmlns:wne="http://schemas.microsoft.com/office/word/2006/wordml" xmlns:wps="http://schemas.microsoft.com/office/word/2010/wordprocessingShape" mc:Ignorable="w14 w15 w16se w16cid w16 w16cex w16sdtdh wp14">
+<w:document xmlns:wpc="http://schemas.microsoft.com/office/word/2010/wordprocessingCanvas" xmlns:cx="http://schemas.microsoft.com/office/drawing/2014/chartex" xmlns:cx1="http://schemas.microsoft.com/office/drawing/2015/9/8/chartex" xmlns:cx2="http://schemas.microsoft.com/office/drawing/2015/10/21/chartex" xmlns:cx3="http://schemas.microsoft.com/office/drawing/2016/5/9/chartex" xmlns:cx4="http://schemas.microsoft.com/office/drawing/2016/5/10/chartex" xmlns:cx5="http://schemas.microsoft.com/office/drawing/2016/5/11/chartex" xmlns:cx6="http://schemas.microsoft.com/office/drawing/2016/5/12/chartex" xmlns:cx7="http://schemas.microsoft.com/office/drawing/2016/5/13/chartex" xmlns:cx8="http://schemas.microsoft.com/office/drawing/2016/5/14/chartex" xmlns:mc="http://schemas.openxmlformats.org/markup-compatibility/2006" xmlns:aink="http://schemas.microsoft.com/office/drawing/2016/ink" xmlns:am3d="http://schemas.microsoft.com/office/drawing/2017/model3d" xmlns:o="urn:schemas-microsoft-com:office:office" xmlns:oel="http://schemas.microsoft.com/office/2019/extlst" xmlns:r="http://schemas.openxmlformats.org/officeDocument/2006/relationships" xmlns:m="http://schemas.openxmlformats.org/officeDocument/2006/math" xmlns:v="urn:schemas-microsoft-com:vml" xmlns:wp14="http://schemas.microsoft.com/office/word/2010/wordprocessingDrawing" xmlns:wp="http://schemas.openxmlformats.org/drawingml/2006/wordprocessingDrawing" xmlns:w10="urn:schemas-microsoft-com:office:word" xmlns:w="http://schemas.openxmlformats.org/wordprocessingml/2006/main" xmlns:w14="http://schemas.microsoft.com/office/word/2010/wordml" xmlns:w15="http://schemas.microsoft.com/office/word/2012/wordml" xmlns:w16cex="http://schemas.microsoft.com/office/word/2018/wordml/cex" xmlns:w16cid="http://schemas.microsoft.com/office/word/2016/wordml/cid" xmlns:w16="http://schemas.microsoft.com/office/word/2018/wordml" xmlns:w16du="http://schemas.microsoft.com/office/word/2023/wordml/word16du" xmlns:w16sdtdh="http://schemas.microsoft.com/office/word/2020/wordml/sdtdatahash" xmlns:w16se="http://schemas.microsoft.com/office/word/2015/wordml/symex" xmlns:wpg="http://schemas.microsoft.com/office/word/2010/wordprocessingGroup" xmlns:wpi="http://schemas.microsoft.com/office/word/2010/wordprocessingInk" xmlns:wne="http://schemas.microsoft.com/office/word/2006/wordml" xmlns:wps="http://schemas.microsoft.com/office/word/2010/wordprocessingShape" mc:Ignorable="w14 w15 w16se w16cid w16 w16cex w16sdtdh wp14">
   <w:body>
     <w:tbl>
       <w:tblPr>
@@ -144,23 +144,15 @@
       <w:pPr>
         <w:keepNext/>
       </w:pPr>
-      <w:bookmarkStart w:id="0" w:name="Foto"/>
       <w:r>
         <w:rPr>
-          <w:b/>
-          <w:bCs/>
           <w:noProof/>
-          <w:color w:val="9E1632" w:themeColor="accent5" w:themeShade="BF"/>
-          <w:sz w:val="24"/>
-          <w:szCs w:val="24"/>
         </w:rPr>
         <w:drawing>
-          <wp:inline distT="0" distB="0" distL="0" distR="0" wp14:anchorId="70B84C3F" wp14:editId="5A0FE7E7">
-            <wp:extent cx="1533525" cy="1533525"/>
-            <wp:effectExtent l="0" t="0" r="9525" b="9525"/>
-            <wp:docPr id="1" name="Imagen 1">
-              <a:hlinkClick xmlns:a="http://schemas.openxmlformats.org/drawingml/2006/main" r:id="rId10"/>
-            </wp:docPr>
+          <wp:inline distT="0" distB="0" distL="0" distR="0" wp14:anchorId="1F2C6F69" wp14:editId="481FE644">
+            <wp:extent cx="2159000" cy="2159000"/>
+            <wp:effectExtent l="0" t="0" r="0" b="0"/>
+            <wp:docPr id="936558084" name="Imagen 1"/>
             <wp:cNvGraphicFramePr>
               <a:graphicFrameLocks xmlns:a="http://schemas.openxmlformats.org/drawingml/2006/main" noChangeAspect="1"/>
             </wp:cNvGraphicFramePr>
@@ -168,13 +160,11 @@
               <a:graphicData uri="http://schemas.openxmlformats.org/drawingml/2006/picture">
                 <pic:pic xmlns:pic="http://schemas.openxmlformats.org/drawingml/2006/picture">
                   <pic:nvPicPr>
-                    <pic:cNvPr id="1" name="Imagen 1">
-                      <a:hlinkClick r:id="rId10"/>
-                    </pic:cNvPr>
+                    <pic:cNvPr id="936558084" name="Imagen 936558084"/>
                     <pic:cNvPicPr/>
                   </pic:nvPicPr>
                   <pic:blipFill>
-                    <a:blip r:embed="rId11" cstate="print">
+                    <a:blip r:embed="rId10">
                       <a:extLst>
                         <a:ext uri="{28A0092B-C50C-407E-A947-70E740481C1C}">
                           <a14:useLocalDpi xmlns:a14="http://schemas.microsoft.com/office/drawing/2010/main" val="0"/>
@@ -188,7 +178,7 @@
                   <pic:spPr>
                     <a:xfrm>
                       <a:off x="0" y="0"/>
-                      <a:ext cx="1533890" cy="1533890"/>
+                      <a:ext cx="2162313" cy="2162313"/>
                     </a:xfrm>
                     <a:prstGeom prst="rect">
                       <a:avLst/>
@@ -200,30 +190,6 @@
           </wp:inline>
         </w:drawing>
       </w:r>
-      <w:bookmarkEnd w:id="0"/>
-    </w:p>
-    <w:p>
-      <w:pPr>
-        <w:pStyle w:val="Descripcin"/>
-        <w:rPr>
-          <w:b/>
-          <w:bCs/>
-          <w:color w:val="9E1632" w:themeColor="accent5" w:themeShade="BF"/>
-          <w:sz w:val="24"/>
-          <w:szCs w:val="24"/>
-        </w:rPr>
-      </w:pPr>
-      <w:r>
-        <w:t xml:space="preserve">foto </w:t>
-      </w:r>
-      <w:fldSimple w:instr=" SEQ foto \* ARABIC ">
-        <w:r>
-          <w:rPr>
-            <w:noProof/>
-          </w:rPr>
-          <w:t>1</w:t>
-        </w:r>
-      </w:fldSimple>
     </w:p>
     <w:p>
       <w:pPr>
@@ -317,6 +283,7 @@
           <w:color w:val="9E1632" w:themeColor="accent5" w:themeShade="BF"/>
           <w:sz w:val="24"/>
           <w:szCs w:val="24"/>
+          <w:u w:val="single"/>
         </w:rPr>
       </w:pPr>
       <w:r>
@@ -339,17 +306,6 @@
         </w:rPr>
         <w:t xml:space="preserve"> $NUMCONTROL</w:t>
       </w:r>
-    </w:p>
-    <w:p>
-      <w:pPr>
-        <w:rPr>
-          <w:b/>
-          <w:bCs/>
-          <w:color w:val="9E1632" w:themeColor="accent5" w:themeShade="BF"/>
-          <w:sz w:val="24"/>
-          <w:szCs w:val="24"/>
-        </w:rPr>
-      </w:pPr>
     </w:p>
     <w:p>
       <w:pPr>
@@ -445,28 +401,6 @@
           <w:szCs w:val="24"/>
         </w:rPr>
       </w:pPr>
-    </w:p>
-    <w:p>
-      <w:pPr>
-        <w:rPr>
-          <w:b/>
-          <w:bCs/>
-          <w:color w:val="9E1632" w:themeColor="accent5" w:themeShade="BF"/>
-          <w:sz w:val="24"/>
-          <w:szCs w:val="24"/>
-        </w:rPr>
-      </w:pPr>
-    </w:p>
-    <w:p>
-      <w:pPr>
-        <w:rPr>
-          <w:b/>
-          <w:bCs/>
-          <w:color w:val="9E1632" w:themeColor="accent5" w:themeShade="BF"/>
-          <w:sz w:val="24"/>
-          <w:szCs w:val="24"/>
-        </w:rPr>
-      </w:pPr>
       <w:r>
         <w:rPr>
           <w:b/>
@@ -532,7 +466,7 @@
               </wp:anchor>
             </w:drawing>
           </mc:Choice>
-          <mc:Fallback xmlns:oel="http://schemas.microsoft.com/office/2019/extlst">
+          <mc:Fallback>
             <w:pict>
               <v:line w14:anchorId="1FB71CA9" id="Conector recto 2" o:spid="_x0000_s1026" style="position:absolute;flip:y;z-index:251659264;visibility:visible;mso-wrap-style:square;mso-width-percent:0;mso-height-percent:0;mso-wrap-distance-left:9pt;mso-wrap-distance-top:0;mso-wrap-distance-right:9pt;mso-wrap-distance-bottom:0;mso-position-horizontal:absolute;mso-position-horizontal-relative:text;mso-position-vertical:absolute;mso-position-vertical-relative:text;mso-width-percent:0;mso-height-percent:0;mso-width-relative:margin;mso-height-relative:margin" from="-15.55pt,7.05pt" to="169.7pt,9.3pt" o:gfxdata="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" strokecolor="black [3040]"/>
             </w:pict>
@@ -572,31 +506,9 @@
         </w:rPr>
       </w:pPr>
     </w:p>
-    <w:p>
-      <w:pPr>
-        <w:rPr>
-          <w:b/>
-          <w:bCs/>
-          <w:color w:val="9E1632" w:themeColor="accent5" w:themeShade="BF"/>
-          <w:sz w:val="24"/>
-          <w:szCs w:val="24"/>
-        </w:rPr>
-      </w:pPr>
-    </w:p>
-    <w:p>
-      <w:pPr>
-        <w:rPr>
-          <w:b/>
-          <w:bCs/>
-          <w:color w:val="9E1632" w:themeColor="accent5" w:themeShade="BF"/>
-          <w:sz w:val="24"/>
-          <w:szCs w:val="24"/>
-        </w:rPr>
-      </w:pPr>
-    </w:p>
     <w:sectPr>
-      <w:headerReference w:type="first" r:id="rId12"/>
-      <w:footerReference w:type="first" r:id="rId13"/>
+      <w:headerReference w:type="first" r:id="rId11"/>
+      <w:footerReference w:type="first" r:id="rId12"/>
       <w:pgSz w:w="11906" w:h="16838" w:code="9"/>
       <w:pgMar w:top="851" w:right="851" w:bottom="1440" w:left="851" w:header="958" w:footer="646" w:gutter="0"/>
       <w:cols w:space="720"/>
@@ -608,7 +520,7 @@
 </file>
 
 <file path=word/endnotes.xml><?xml version="1.0" encoding="utf-8"?>
-<w:endnotes xmlns:wpc="http://schemas.microsoft.com/office/word/2010/wordprocessingCanvas" xmlns:cx="http://schemas.microsoft.com/office/drawing/2014/chartex" xmlns:cx1="http://schemas.microsoft.com/office/drawing/2015/9/8/chartex" xmlns:cx2="http://schemas.microsoft.com/office/drawing/2015/10/21/chartex" xmlns:cx3="http://schemas.microsoft.com/office/drawing/2016/5/9/chartex" xmlns:cx4="http://schemas.microsoft.com/office/drawing/2016/5/10/chartex" xmlns:cx5="http://schemas.microsoft.com/office/drawing/2016/5/11/chartex" xmlns:cx6="http://schemas.microsoft.com/office/drawing/2016/5/12/chartex" xmlns:cx7="http://schemas.microsoft.com/office/drawing/2016/5/13/chartex" xmlns:cx8="http://schemas.microsoft.com/office/drawing/2016/5/14/chartex" xmlns:mc="http://schemas.openxmlformats.org/markup-compatibility/2006" xmlns:aink="http://schemas.microsoft.com/office/drawing/2016/ink" xmlns:am3d="http://schemas.microsoft.com/office/drawing/2017/model3d" xmlns:o="urn:schemas-microsoft-com:office:office" xmlns:r="http://schemas.openxmlformats.org/officeDocument/2006/relationships" xmlns:m="http://schemas.openxmlformats.org/officeDocument/2006/math" xmlns:v="urn:schemas-microsoft-com:vml" xmlns:wp14="http://schemas.microsoft.com/office/word/2010/wordprocessingDrawing" xmlns:wp="http://schemas.openxmlformats.org/drawingml/2006/wordprocessingDrawing" xmlns:w10="urn:schemas-microsoft-com:office:word" xmlns:w="http://schemas.openxmlformats.org/wordprocessingml/2006/main" xmlns:w14="http://schemas.microsoft.com/office/word/2010/wordml" xmlns:w15="http://schemas.microsoft.com/office/word/2012/wordml" xmlns:w16cex="http://schemas.microsoft.com/office/word/2018/wordml/cex" xmlns:w16cid="http://schemas.microsoft.com/office/word/2016/wordml/cid" xmlns:w16="http://schemas.microsoft.com/office/word/2018/wordml" xmlns:w16sdtdh="http://schemas.microsoft.com/office/word/2020/wordml/sdtdatahash" xmlns:w16se="http://schemas.microsoft.com/office/word/2015/wordml/symex" xmlns:wpg="http://schemas.microsoft.com/office/word/2010/wordprocessingGroup" xmlns:wpi="http://schemas.microsoft.com/office/word/2010/wordprocessingInk" xmlns:wne="http://schemas.microsoft.com/office/word/2006/wordml" xmlns:wps="http://schemas.microsoft.com/office/word/2010/wordprocessingShape" mc:Ignorable="w14 w15 w16se w16cid w16 w16cex w16sdtdh wp14">
+<w:endnotes xmlns:wpc="http://schemas.microsoft.com/office/word/2010/wordprocessingCanvas" xmlns:cx="http://schemas.microsoft.com/office/drawing/2014/chartex" xmlns:cx1="http://schemas.microsoft.com/office/drawing/2015/9/8/chartex" xmlns:cx2="http://schemas.microsoft.com/office/drawing/2015/10/21/chartex" xmlns:cx3="http://schemas.microsoft.com/office/drawing/2016/5/9/chartex" xmlns:cx4="http://schemas.microsoft.com/office/drawing/2016/5/10/chartex" xmlns:cx5="http://schemas.microsoft.com/office/drawing/2016/5/11/chartex" xmlns:cx6="http://schemas.microsoft.com/office/drawing/2016/5/12/chartex" xmlns:cx7="http://schemas.microsoft.com/office/drawing/2016/5/13/chartex" xmlns:cx8="http://schemas.microsoft.com/office/drawing/2016/5/14/chartex" xmlns:mc="http://schemas.openxmlformats.org/markup-compatibility/2006" xmlns:aink="http://schemas.microsoft.com/office/drawing/2016/ink" xmlns:am3d="http://schemas.microsoft.com/office/drawing/2017/model3d" xmlns:o="urn:schemas-microsoft-com:office:office" xmlns:oel="http://schemas.microsoft.com/office/2019/extlst" xmlns:r="http://schemas.openxmlformats.org/officeDocument/2006/relationships" xmlns:m="http://schemas.openxmlformats.org/officeDocument/2006/math" xmlns:v="urn:schemas-microsoft-com:vml" xmlns:wp14="http://schemas.microsoft.com/office/word/2010/wordprocessingDrawing" xmlns:wp="http://schemas.openxmlformats.org/drawingml/2006/wordprocessingDrawing" xmlns:w10="urn:schemas-microsoft-com:office:word" xmlns:w="http://schemas.openxmlformats.org/wordprocessingml/2006/main" xmlns:w14="http://schemas.microsoft.com/office/word/2010/wordml" xmlns:w15="http://schemas.microsoft.com/office/word/2012/wordml" xmlns:w16cex="http://schemas.microsoft.com/office/word/2018/wordml/cex" xmlns:w16cid="http://schemas.microsoft.com/office/word/2016/wordml/cid" xmlns:w16="http://schemas.microsoft.com/office/word/2018/wordml" xmlns:w16du="http://schemas.microsoft.com/office/word/2023/wordml/word16du" xmlns:w16sdtdh="http://schemas.microsoft.com/office/word/2020/wordml/sdtdatahash" xmlns:w16se="http://schemas.microsoft.com/office/word/2015/wordml/symex" xmlns:wpg="http://schemas.microsoft.com/office/word/2010/wordprocessingGroup" xmlns:wpi="http://schemas.microsoft.com/office/word/2010/wordprocessingInk" xmlns:wne="http://schemas.microsoft.com/office/word/2006/wordml" xmlns:wps="http://schemas.microsoft.com/office/word/2010/wordprocessingShape" mc:Ignorable="w14 w15 w16se w16cid w16 w16cex w16sdtdh wp14">
   <w:endnote w:type="separator" w:id="-1">
     <w:p>
       <w:r>
@@ -629,7 +541,7 @@
 </file>
 
 <file path=word/footer1.xml><?xml version="1.0" encoding="utf-8"?>
-<w:ftr xmlns:wpc="http://schemas.microsoft.com/office/word/2010/wordprocessingCanvas" xmlns:cx="http://schemas.microsoft.com/office/drawing/2014/chartex" xmlns:cx1="http://schemas.microsoft.com/office/drawing/2015/9/8/chartex" xmlns:cx2="http://schemas.microsoft.com/office/drawing/2015/10/21/chartex" xmlns:cx3="http://schemas.microsoft.com/office/drawing/2016/5/9/chartex" xmlns:cx4="http://schemas.microsoft.com/office/drawing/2016/5/10/chartex" xmlns:cx5="http://schemas.microsoft.com/office/drawing/2016/5/11/chartex" xmlns:cx6="http://schemas.microsoft.com/office/drawing/2016/5/12/chartex" xmlns:cx7="http://schemas.microsoft.com/office/drawing/2016/5/13/chartex" xmlns:cx8="http://schemas.microsoft.com/office/drawing/2016/5/14/chartex" xmlns:mc="http://schemas.openxmlformats.org/markup-compatibility/2006" xmlns:aink="http://schemas.microsoft.com/office/drawing/2016/ink" xmlns:am3d="http://schemas.microsoft.com/office/drawing/2017/model3d" xmlns:o="urn:schemas-microsoft-com:office:office" xmlns:r="http://schemas.openxmlformats.org/officeDocument/2006/relationships" xmlns:m="http://schemas.openxmlformats.org/officeDocument/2006/math" xmlns:v="urn:schemas-microsoft-com:vml" xmlns:wp14="http://schemas.microsoft.com/office/word/2010/wordprocessingDrawing" xmlns:wp="http://schemas.openxmlformats.org/drawingml/2006/wordprocessingDrawing" xmlns:w10="urn:schemas-microsoft-com:office:word" xmlns:w="http://schemas.openxmlformats.org/wordprocessingml/2006/main" xmlns:w14="http://schemas.microsoft.com/office/word/2010/wordml" xmlns:w15="http://schemas.microsoft.com/office/word/2012/wordml" xmlns:w16cex="http://schemas.microsoft.com/office/word/2018/wordml/cex" xmlns:w16cid="http://schemas.microsoft.com/office/word/2016/wordml/cid" xmlns:w16="http://schemas.microsoft.com/office/word/2018/wordml" xmlns:w16sdtdh="http://schemas.microsoft.com/office/word/2020/wordml/sdtdatahash" xmlns:w16se="http://schemas.microsoft.com/office/word/2015/wordml/symex" xmlns:wpg="http://schemas.microsoft.com/office/word/2010/wordprocessingGroup" xmlns:wpi="http://schemas.microsoft.com/office/word/2010/wordprocessingInk" xmlns:wne="http://schemas.microsoft.com/office/word/2006/wordml" xmlns:wps="http://schemas.microsoft.com/office/word/2010/wordprocessingShape" mc:Ignorable="w14 w15 w16se w16cid w16 w16cex w16sdtdh wp14">
+<w:ftr xmlns:wpc="http://schemas.microsoft.com/office/word/2010/wordprocessingCanvas" xmlns:cx="http://schemas.microsoft.com/office/drawing/2014/chartex" xmlns:cx1="http://schemas.microsoft.com/office/drawing/2015/9/8/chartex" xmlns:cx2="http://schemas.microsoft.com/office/drawing/2015/10/21/chartex" xmlns:cx3="http://schemas.microsoft.com/office/drawing/2016/5/9/chartex" xmlns:cx4="http://schemas.microsoft.com/office/drawing/2016/5/10/chartex" xmlns:cx5="http://schemas.microsoft.com/office/drawing/2016/5/11/chartex" xmlns:cx6="http://schemas.microsoft.com/office/drawing/2016/5/12/chartex" xmlns:cx7="http://schemas.microsoft.com/office/drawing/2016/5/13/chartex" xmlns:cx8="http://schemas.microsoft.com/office/drawing/2016/5/14/chartex" xmlns:mc="http://schemas.openxmlformats.org/markup-compatibility/2006" xmlns:aink="http://schemas.microsoft.com/office/drawing/2016/ink" xmlns:am3d="http://schemas.microsoft.com/office/drawing/2017/model3d" xmlns:o="urn:schemas-microsoft-com:office:office" xmlns:oel="http://schemas.microsoft.com/office/2019/extlst" xmlns:r="http://schemas.openxmlformats.org/officeDocument/2006/relationships" xmlns:m="http://schemas.openxmlformats.org/officeDocument/2006/math" xmlns:v="urn:schemas-microsoft-com:vml" xmlns:wp14="http://schemas.microsoft.com/office/word/2010/wordprocessingDrawing" xmlns:wp="http://schemas.openxmlformats.org/drawingml/2006/wordprocessingDrawing" xmlns:w10="urn:schemas-microsoft-com:office:word" xmlns:w="http://schemas.openxmlformats.org/wordprocessingml/2006/main" xmlns:w14="http://schemas.microsoft.com/office/word/2010/wordml" xmlns:w15="http://schemas.microsoft.com/office/word/2012/wordml" xmlns:w16cex="http://schemas.microsoft.com/office/word/2018/wordml/cex" xmlns:w16cid="http://schemas.microsoft.com/office/word/2016/wordml/cid" xmlns:w16="http://schemas.microsoft.com/office/word/2018/wordml" xmlns:w16du="http://schemas.microsoft.com/office/word/2023/wordml/word16du" xmlns:w16sdtdh="http://schemas.microsoft.com/office/word/2020/wordml/sdtdatahash" xmlns:w16se="http://schemas.microsoft.com/office/word/2015/wordml/symex" xmlns:wpg="http://schemas.microsoft.com/office/word/2010/wordprocessingGroup" xmlns:wpi="http://schemas.microsoft.com/office/word/2010/wordprocessingInk" xmlns:wne="http://schemas.microsoft.com/office/word/2006/wordml" xmlns:wps="http://schemas.microsoft.com/office/word/2010/wordprocessingShape" mc:Ignorable="w14 w15 w16se w16cid w16 w16cex w16sdtdh wp14">
   <w:p>
     <w:r>
       <w:rPr>
@@ -2445,7 +2357,7 @@
             </wp:anchor>
           </w:drawing>
         </mc:Choice>
-        <mc:Fallback xmlns:oel="http://schemas.microsoft.com/office/2019/extlst">
+        <mc:Fallback>
           <w:pict>
             <v:group w14:anchorId="6400F6CA" id="Grupo 173" o:spid="_x0000_s1026" style="position:absolute;margin-left:0;margin-top:0;width:613.5pt;height:91.3pt;rotation:180;z-index:251663360;mso-width-percent:1000;mso-height-percent:115;mso-position-horizontal:center;mso-position-horizontal-relative:page;mso-position-vertical:bottom;mso-position-vertical-relative:page;mso-width-percent:1000;mso-height-percent:115" coordsize="77914,11589" o:gfxdata="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">
               <v:shape id="Forma libre 23" o:spid="_x0000_s1027" style="position:absolute;left:49912;width:12098;height:6894;rotation:180;visibility:visible;mso-wrap-style:square;v-text-anchor:top" coordsize="286,163" o:gfxdata="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" path="m286,163l197,,,163r286,xe" fillcolor="#c9520a [2406]" stroked="f">
@@ -2516,7 +2428,7 @@
 </file>
 
 <file path=word/footnotes.xml><?xml version="1.0" encoding="utf-8"?>
-<w:footnotes xmlns:wpc="http://schemas.microsoft.com/office/word/2010/wordprocessingCanvas" xmlns:cx="http://schemas.microsoft.com/office/drawing/2014/chartex" xmlns:cx1="http://schemas.microsoft.com/office/drawing/2015/9/8/chartex" xmlns:cx2="http://schemas.microsoft.com/office/drawing/2015/10/21/chartex" xmlns:cx3="http://schemas.microsoft.com/office/drawing/2016/5/9/chartex" xmlns:cx4="http://schemas.microsoft.com/office/drawing/2016/5/10/chartex" xmlns:cx5="http://schemas.microsoft.com/office/drawing/2016/5/11/chartex" xmlns:cx6="http://schemas.microsoft.com/office/drawing/2016/5/12/chartex" xmlns:cx7="http://schemas.microsoft.com/office/drawing/2016/5/13/chartex" xmlns:cx8="http://schemas.microsoft.com/office/drawing/2016/5/14/chartex" xmlns:mc="http://schemas.openxmlformats.org/markup-compatibility/2006" xmlns:aink="http://schemas.microsoft.com/office/drawing/2016/ink" xmlns:am3d="http://schemas.microsoft.com/office/drawing/2017/model3d" xmlns:o="urn:schemas-microsoft-com:office:office" xmlns:r="http://schemas.openxmlformats.org/officeDocument/2006/relationships" xmlns:m="http://schemas.openxmlformats.org/officeDocument/2006/math" xmlns:v="urn:schemas-microsoft-com:vml" xmlns:wp14="http://schemas.microsoft.com/office/word/2010/wordprocessingDrawing" xmlns:wp="http://schemas.openxmlformats.org/drawingml/2006/wordprocessingDrawing" xmlns:w10="urn:schemas-microsoft-com:office:word" xmlns:w="http://schemas.openxmlformats.org/wordprocessingml/2006/main" xmlns:w14="http://schemas.microsoft.com/office/word/2010/wordml" xmlns:w15="http://schemas.microsoft.com/office/word/2012/wordml" xmlns:w16cex="http://schemas.microsoft.com/office/word/2018/wordml/cex" xmlns:w16cid="http://schemas.microsoft.com/office/word/2016/wordml/cid" xmlns:w16="http://schemas.microsoft.com/office/word/2018/wordml" xmlns:w16sdtdh="http://schemas.microsoft.com/office/word/2020/wordml/sdtdatahash" xmlns:w16se="http://schemas.microsoft.com/office/word/2015/wordml/symex" xmlns:wpg="http://schemas.microsoft.com/office/word/2010/wordprocessingGroup" xmlns:wpi="http://schemas.microsoft.com/office/word/2010/wordprocessingInk" xmlns:wne="http://schemas.microsoft.com/office/word/2006/wordml" xmlns:wps="http://schemas.microsoft.com/office/word/2010/wordprocessingShape" mc:Ignorable="w14 w15 w16se w16cid w16 w16cex w16sdtdh wp14">
+<w:footnotes xmlns:wpc="http://schemas.microsoft.com/office/word/2010/wordprocessingCanvas" xmlns:cx="http://schemas.microsoft.com/office/drawing/2014/chartex" xmlns:cx1="http://schemas.microsoft.com/office/drawing/2015/9/8/chartex" xmlns:cx2="http://schemas.microsoft.com/office/drawing/2015/10/21/chartex" xmlns:cx3="http://schemas.microsoft.com/office/drawing/2016/5/9/chartex" xmlns:cx4="http://schemas.microsoft.com/office/drawing/2016/5/10/chartex" xmlns:cx5="http://schemas.microsoft.com/office/drawing/2016/5/11/chartex" xmlns:cx6="http://schemas.microsoft.com/office/drawing/2016/5/12/chartex" xmlns:cx7="http://schemas.microsoft.com/office/drawing/2016/5/13/chartex" xmlns:cx8="http://schemas.microsoft.com/office/drawing/2016/5/14/chartex" xmlns:mc="http://schemas.openxmlformats.org/markup-compatibility/2006" xmlns:aink="http://schemas.microsoft.com/office/drawing/2016/ink" xmlns:am3d="http://schemas.microsoft.com/office/drawing/2017/model3d" xmlns:o="urn:schemas-microsoft-com:office:office" xmlns:oel="http://schemas.microsoft.com/office/2019/extlst" xmlns:r="http://schemas.openxmlformats.org/officeDocument/2006/relationships" xmlns:m="http://schemas.openxmlformats.org/officeDocument/2006/math" xmlns:v="urn:schemas-microsoft-com:vml" xmlns:wp14="http://schemas.microsoft.com/office/word/2010/wordprocessingDrawing" xmlns:wp="http://schemas.openxmlformats.org/drawingml/2006/wordprocessingDrawing" xmlns:w10="urn:schemas-microsoft-com:office:word" xmlns:w="http://schemas.openxmlformats.org/wordprocessingml/2006/main" xmlns:w14="http://schemas.microsoft.com/office/word/2010/wordml" xmlns:w15="http://schemas.microsoft.com/office/word/2012/wordml" xmlns:w16cex="http://schemas.microsoft.com/office/word/2018/wordml/cex" xmlns:w16cid="http://schemas.microsoft.com/office/word/2016/wordml/cid" xmlns:w16="http://schemas.microsoft.com/office/word/2018/wordml" xmlns:w16du="http://schemas.microsoft.com/office/word/2023/wordml/word16du" xmlns:w16sdtdh="http://schemas.microsoft.com/office/word/2020/wordml/sdtdatahash" xmlns:w16se="http://schemas.microsoft.com/office/word/2015/wordml/symex" xmlns:wpg="http://schemas.microsoft.com/office/word/2010/wordprocessingGroup" xmlns:wpi="http://schemas.microsoft.com/office/word/2010/wordprocessingInk" xmlns:wne="http://schemas.microsoft.com/office/word/2006/wordml" xmlns:wps="http://schemas.microsoft.com/office/word/2010/wordprocessingShape" mc:Ignorable="w14 w15 w16se w16cid w16 w16cex w16sdtdh wp14">
   <w:footnote w:type="separator" w:id="-1">
     <w:p>
       <w:r>
@@ -2537,7 +2449,7 @@
 </file>
 
 <file path=word/header1.xml><?xml version="1.0" encoding="utf-8"?>
-<w:hdr xmlns:wpc="http://schemas.microsoft.com/office/word/2010/wordprocessingCanvas" xmlns:cx="http://schemas.microsoft.com/office/drawing/2014/chartex" xmlns:cx1="http://schemas.microsoft.com/office/drawing/2015/9/8/chartex" xmlns:cx2="http://schemas.microsoft.com/office/drawing/2015/10/21/chartex" xmlns:cx3="http://schemas.microsoft.com/office/drawing/2016/5/9/chartex" xmlns:cx4="http://schemas.microsoft.com/office/drawing/2016/5/10/chartex" xmlns:cx5="http://schemas.microsoft.com/office/drawing/2016/5/11/chartex" xmlns:cx6="http://schemas.microsoft.com/office/drawing/2016/5/12/chartex" xmlns:cx7="http://schemas.microsoft.com/office/drawing/2016/5/13/chartex" xmlns:cx8="http://schemas.microsoft.com/office/drawing/2016/5/14/chartex" xmlns:mc="http://schemas.openxmlformats.org/markup-compatibility/2006" xmlns:aink="http://schemas.microsoft.com/office/drawing/2016/ink" xmlns:am3d="http://schemas.microsoft.com/office/drawing/2017/model3d" xmlns:o="urn:schemas-microsoft-com:office:office" xmlns:r="http://schemas.openxmlformats.org/officeDocument/2006/relationships" xmlns:m="http://schemas.openxmlformats.org/officeDocument/2006/math" xmlns:v="urn:schemas-microsoft-com:vml" xmlns:wp14="http://schemas.microsoft.com/office/word/2010/wordprocessingDrawing" xmlns:wp="http://schemas.openxmlformats.org/drawingml/2006/wordprocessingDrawing" xmlns:w10="urn:schemas-microsoft-com:office:word" xmlns:w="http://schemas.openxmlformats.org/wordprocessingml/2006/main" xmlns:w14="http://schemas.microsoft.com/office/word/2010/wordml" xmlns:w15="http://schemas.microsoft.com/office/word/2012/wordml" xmlns:w16cex="http://schemas.microsoft.com/office/word/2018/wordml/cex" xmlns:w16cid="http://schemas.microsoft.com/office/word/2016/wordml/cid" xmlns:w16="http://schemas.microsoft.com/office/word/2018/wordml" xmlns:w16sdtdh="http://schemas.microsoft.com/office/word/2020/wordml/sdtdatahash" xmlns:w16se="http://schemas.microsoft.com/office/word/2015/wordml/symex" xmlns:wpg="http://schemas.microsoft.com/office/word/2010/wordprocessingGroup" xmlns:wpi="http://schemas.microsoft.com/office/word/2010/wordprocessingInk" xmlns:wne="http://schemas.microsoft.com/office/word/2006/wordml" xmlns:wps="http://schemas.microsoft.com/office/word/2010/wordprocessingShape" mc:Ignorable="w14 w15 w16se w16cid w16 w16cex w16sdtdh wp14">
+<w:hdr xmlns:wpc="http://schemas.microsoft.com/office/word/2010/wordprocessingCanvas" xmlns:cx="http://schemas.microsoft.com/office/drawing/2014/chartex" xmlns:cx1="http://schemas.microsoft.com/office/drawing/2015/9/8/chartex" xmlns:cx2="http://schemas.microsoft.com/office/drawing/2015/10/21/chartex" xmlns:cx3="http://schemas.microsoft.com/office/drawing/2016/5/9/chartex" xmlns:cx4="http://schemas.microsoft.com/office/drawing/2016/5/10/chartex" xmlns:cx5="http://schemas.microsoft.com/office/drawing/2016/5/11/chartex" xmlns:cx6="http://schemas.microsoft.com/office/drawing/2016/5/12/chartex" xmlns:cx7="http://schemas.microsoft.com/office/drawing/2016/5/13/chartex" xmlns:cx8="http://schemas.microsoft.com/office/drawing/2016/5/14/chartex" xmlns:mc="http://schemas.openxmlformats.org/markup-compatibility/2006" xmlns:aink="http://schemas.microsoft.com/office/drawing/2016/ink" xmlns:am3d="http://schemas.microsoft.com/office/drawing/2017/model3d" xmlns:o="urn:schemas-microsoft-com:office:office" xmlns:oel="http://schemas.microsoft.com/office/2019/extlst" xmlns:r="http://schemas.openxmlformats.org/officeDocument/2006/relationships" xmlns:m="http://schemas.openxmlformats.org/officeDocument/2006/math" xmlns:v="urn:schemas-microsoft-com:vml" xmlns:wp14="http://schemas.microsoft.com/office/word/2010/wordprocessingDrawing" xmlns:wp="http://schemas.openxmlformats.org/drawingml/2006/wordprocessingDrawing" xmlns:w10="urn:schemas-microsoft-com:office:word" xmlns:w="http://schemas.openxmlformats.org/wordprocessingml/2006/main" xmlns:w14="http://schemas.microsoft.com/office/word/2010/wordml" xmlns:w15="http://schemas.microsoft.com/office/word/2012/wordml" xmlns:w16cex="http://schemas.microsoft.com/office/word/2018/wordml/cex" xmlns:w16cid="http://schemas.microsoft.com/office/word/2016/wordml/cid" xmlns:w16="http://schemas.microsoft.com/office/word/2018/wordml" xmlns:w16du="http://schemas.microsoft.com/office/word/2023/wordml/word16du" xmlns:w16sdtdh="http://schemas.microsoft.com/office/word/2020/wordml/sdtdatahash" xmlns:w16se="http://schemas.microsoft.com/office/word/2015/wordml/symex" xmlns:wpg="http://schemas.microsoft.com/office/word/2010/wordprocessingGroup" xmlns:wpi="http://schemas.microsoft.com/office/word/2010/wordprocessingInk" xmlns:wne="http://schemas.microsoft.com/office/word/2006/wordml" xmlns:wps="http://schemas.microsoft.com/office/word/2010/wordprocessingShape" mc:Ignorable="w14 w15 w16se w16cid w16 w16cex w16sdtdh wp14">
   <w:p>
     <w:pPr>
       <w:pStyle w:val="Encabezado"/>
@@ -2547,10 +2459,57 @@
         <w:noProof/>
         <w:lang w:val="es-MX" w:bidi="es-MX"/>
       </w:rPr>
+      <w:drawing>
+        <wp:inline distT="0" distB="0" distL="0" distR="0" wp14:anchorId="71734518" wp14:editId="4F995084">
+          <wp:extent cx="84667" cy="84667"/>
+          <wp:effectExtent l="0" t="0" r="0" b="0"/>
+          <wp:docPr id="496830493" name="Imagen 1"/>
+          <wp:cNvGraphicFramePr>
+            <a:graphicFrameLocks xmlns:a="http://schemas.openxmlformats.org/drawingml/2006/main" noChangeAspect="1"/>
+          </wp:cNvGraphicFramePr>
+          <a:graphic xmlns:a="http://schemas.openxmlformats.org/drawingml/2006/main">
+            <a:graphicData uri="http://schemas.openxmlformats.org/drawingml/2006/picture">
+              <pic:pic xmlns:pic="http://schemas.openxmlformats.org/drawingml/2006/picture">
+                <pic:nvPicPr>
+                  <pic:cNvPr id="496830493" name="Imagen 496830493"/>
+                  <pic:cNvPicPr/>
+                </pic:nvPicPr>
+                <pic:blipFill>
+                  <a:blip r:embed="rId1">
+                    <a:extLst>
+                      <a:ext uri="{28A0092B-C50C-407E-A947-70E740481C1C}">
+                        <a14:useLocalDpi xmlns:a14="http://schemas.microsoft.com/office/drawing/2010/main" val="0"/>
+                      </a:ext>
+                    </a:extLst>
+                  </a:blip>
+                  <a:stretch>
+                    <a:fillRect/>
+                  </a:stretch>
+                </pic:blipFill>
+                <pic:spPr>
+                  <a:xfrm flipH="1">
+                    <a:off x="0" y="0"/>
+                    <a:ext cx="107355" cy="107355"/>
+                  </a:xfrm>
+                  <a:prstGeom prst="rect">
+                    <a:avLst/>
+                  </a:prstGeom>
+                </pic:spPr>
+              </pic:pic>
+            </a:graphicData>
+          </a:graphic>
+        </wp:inline>
+      </w:drawing>
+    </w:r>
+    <w:r>
+      <w:rPr>
+        <w:noProof/>
+        <w:lang w:val="es-MX" w:bidi="es-MX"/>
+      </w:rPr>
       <mc:AlternateContent>
         <mc:Choice Requires="wpg">
           <w:drawing>
-            <wp:anchor distT="0" distB="0" distL="114300" distR="114300" simplePos="0" relativeHeight="251661312" behindDoc="0" locked="0" layoutInCell="1" allowOverlap="1" wp14:anchorId="38A63920" wp14:editId="5BEA4FE6">
+            <wp:anchor distT="0" distB="0" distL="114300" distR="114300" simplePos="0" relativeHeight="251661312" behindDoc="0" locked="0" layoutInCell="1" allowOverlap="1" wp14:anchorId="38A63920" wp14:editId="477F5998">
               <wp:simplePos x="0" y="0"/>
               <wp:positionH relativeFrom="page">
                 <wp:align>center</wp:align>
@@ -4356,9 +4315,9 @@
             </wp:anchor>
           </w:drawing>
         </mc:Choice>
-        <mc:Fallback xmlns:oel="http://schemas.microsoft.com/office/2019/extlst">
+        <mc:Fallback>
           <w:pict>
-            <v:group w14:anchorId="1F59E07D" id="Grupo 4038" o:spid="_x0000_s1026" style="position:absolute;margin-left:0;margin-top:0;width:613.45pt;height:91.3pt;z-index:251661312;mso-width-percent:1000;mso-height-percent:115;mso-position-horizontal:center;mso-position-horizontal-relative:page;mso-position-vertical:top;mso-position-vertical-relative:page;mso-width-percent:1000;mso-height-percent:115" coordsize="77914,11589" o:gfxdata="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">
+            <v:group w14:anchorId="297C9724" id="Grupo 4038" o:spid="_x0000_s1026" alt="&quot;&quot;" style="position:absolute;margin-left:0;margin-top:0;width:613.45pt;height:91.3pt;z-index:251661312;mso-width-percent:1000;mso-height-percent:115;mso-position-horizontal:center;mso-position-horizontal-relative:page;mso-position-vertical:top;mso-position-vertical-relative:page;mso-width-percent:1000;mso-height-percent:115" coordsize="77914,11589" o:gfxdata="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">
               <v:shape id="Forma libre 23" o:spid="_x0000_s1027" style="position:absolute;left:49912;width:12098;height:6894;rotation:180;visibility:visible;mso-wrap-style:square;v-text-anchor:top" coordsize="286,163" o:gfxdata="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" path="m286,163l197,,,163r286,xe" fillcolor="#c9520a [2406]" stroked="f">
                 <v:path arrowok="t" o:connecttype="custom" o:connectlocs="1209745,689470;833286,0;0,689470;1209745,689470" o:connectangles="0,0,0,0"/>
               </v:shape>
@@ -4427,7 +4386,7 @@
 </file>
 
 <file path=word/numbering.xml><?xml version="1.0" encoding="utf-8"?>
-<w:numbering xmlns:wpc="http://schemas.microsoft.com/office/word/2010/wordprocessingCanvas" xmlns:cx="http://schemas.microsoft.com/office/drawing/2014/chartex" xmlns:cx1="http://schemas.microsoft.com/office/drawing/2015/9/8/chartex" xmlns:cx2="http://schemas.microsoft.com/office/drawing/2015/10/21/chartex" xmlns:cx3="http://schemas.microsoft.com/office/drawing/2016/5/9/chartex" xmlns:cx4="http://schemas.microsoft.com/office/drawing/2016/5/10/chartex" xmlns:cx5="http://schemas.microsoft.com/office/drawing/2016/5/11/chartex" xmlns:cx6="http://schemas.microsoft.com/office/drawing/2016/5/12/chartex" xmlns:cx7="http://schemas.microsoft.com/office/drawing/2016/5/13/chartex" xmlns:cx8="http://schemas.microsoft.com/office/drawing/2016/5/14/chartex" xmlns:mc="http://schemas.openxmlformats.org/markup-compatibility/2006" xmlns:aink="http://schemas.microsoft.com/office/drawing/2016/ink" xmlns:am3d="http://schemas.microsoft.com/office/drawing/2017/model3d" xmlns:o="urn:schemas-microsoft-com:office:office" xmlns:r="http://schemas.openxmlformats.org/officeDocument/2006/relationships" xmlns:m="http://schemas.openxmlformats.org/officeDocument/2006/math" xmlns:v="urn:schemas-microsoft-com:vml" xmlns:wp14="http://schemas.microsoft.com/office/word/2010/wordprocessingDrawing" xmlns:wp="http://schemas.openxmlformats.org/drawingml/2006/wordprocessingDrawing" xmlns:w10="urn:schemas-microsoft-com:office:word" xmlns:w="http://schemas.openxmlformats.org/wordprocessingml/2006/main" xmlns:w14="http://schemas.microsoft.com/office/word/2010/wordml" xmlns:w15="http://schemas.microsoft.com/office/word/2012/wordml" xmlns:w16cex="http://schemas.microsoft.com/office/word/2018/wordml/cex" xmlns:w16cid="http://schemas.microsoft.com/office/word/2016/wordml/cid" xmlns:w16="http://schemas.microsoft.com/office/word/2018/wordml" xmlns:w16sdtdh="http://schemas.microsoft.com/office/word/2020/wordml/sdtdatahash" xmlns:w16se="http://schemas.microsoft.com/office/word/2015/wordml/symex" xmlns:wpg="http://schemas.microsoft.com/office/word/2010/wordprocessingGroup" xmlns:wpi="http://schemas.microsoft.com/office/word/2010/wordprocessingInk" xmlns:wne="http://schemas.microsoft.com/office/word/2006/wordml" xmlns:wps="http://schemas.microsoft.com/office/word/2010/wordprocessingShape" mc:Ignorable="w14 w15 w16se w16cid w16 w16cex w16sdtdh wp14">
+<w:numbering xmlns:wpc="http://schemas.microsoft.com/office/word/2010/wordprocessingCanvas" xmlns:cx="http://schemas.microsoft.com/office/drawing/2014/chartex" xmlns:cx1="http://schemas.microsoft.com/office/drawing/2015/9/8/chartex" xmlns:cx2="http://schemas.microsoft.com/office/drawing/2015/10/21/chartex" xmlns:cx3="http://schemas.microsoft.com/office/drawing/2016/5/9/chartex" xmlns:cx4="http://schemas.microsoft.com/office/drawing/2016/5/10/chartex" xmlns:cx5="http://schemas.microsoft.com/office/drawing/2016/5/11/chartex" xmlns:cx6="http://schemas.microsoft.com/office/drawing/2016/5/12/chartex" xmlns:cx7="http://schemas.microsoft.com/office/drawing/2016/5/13/chartex" xmlns:cx8="http://schemas.microsoft.com/office/drawing/2016/5/14/chartex" xmlns:mc="http://schemas.openxmlformats.org/markup-compatibility/2006" xmlns:aink="http://schemas.microsoft.com/office/drawing/2016/ink" xmlns:am3d="http://schemas.microsoft.com/office/drawing/2017/model3d" xmlns:o="urn:schemas-microsoft-com:office:office" xmlns:oel="http://schemas.microsoft.com/office/2019/extlst" xmlns:r="http://schemas.openxmlformats.org/officeDocument/2006/relationships" xmlns:m="http://schemas.openxmlformats.org/officeDocument/2006/math" xmlns:v="urn:schemas-microsoft-com:vml" xmlns:wp14="http://schemas.microsoft.com/office/word/2010/wordprocessingDrawing" xmlns:wp="http://schemas.openxmlformats.org/drawingml/2006/wordprocessingDrawing" xmlns:w10="urn:schemas-microsoft-com:office:word" xmlns:w="http://schemas.openxmlformats.org/wordprocessingml/2006/main" xmlns:w14="http://schemas.microsoft.com/office/word/2010/wordml" xmlns:w15="http://schemas.microsoft.com/office/word/2012/wordml" xmlns:w16cex="http://schemas.microsoft.com/office/word/2018/wordml/cex" xmlns:w16cid="http://schemas.microsoft.com/office/word/2016/wordml/cid" xmlns:w16="http://schemas.microsoft.com/office/word/2018/wordml" xmlns:w16du="http://schemas.microsoft.com/office/word/2023/wordml/word16du" xmlns:w16sdtdh="http://schemas.microsoft.com/office/word/2020/wordml/sdtdatahash" xmlns:w16se="http://schemas.microsoft.com/office/word/2015/wordml/symex" xmlns:wpg="http://schemas.microsoft.com/office/word/2010/wordprocessingGroup" xmlns:wpi="http://schemas.microsoft.com/office/word/2010/wordprocessingInk" xmlns:wne="http://schemas.microsoft.com/office/word/2006/wordml" xmlns:wps="http://schemas.microsoft.com/office/word/2010/wordprocessingShape" mc:Ignorable="w14 w15 w16se w16cid w16 w16cex w16sdtdh wp14">
   <w:abstractNum w:abstractNumId="0" w15:restartNumberingAfterBreak="0">
     <w:nsid w:val="FFFFFF7C"/>
     <w:multiLevelType w:val="singleLevel"/>
@@ -4623,34 +4582,34 @@
       </w:rPr>
     </w:lvl>
   </w:abstractNum>
-  <w:num w:numId="1">
+  <w:num w:numId="1" w16cid:durableId="1618872966">
     <w:abstractNumId w:val="9"/>
   </w:num>
-  <w:num w:numId="2">
+  <w:num w:numId="2" w16cid:durableId="269361484">
     <w:abstractNumId w:val="7"/>
   </w:num>
-  <w:num w:numId="3">
+  <w:num w:numId="3" w16cid:durableId="1588269524">
     <w:abstractNumId w:val="6"/>
   </w:num>
-  <w:num w:numId="4">
+  <w:num w:numId="4" w16cid:durableId="1055547126">
     <w:abstractNumId w:val="5"/>
   </w:num>
-  <w:num w:numId="5">
+  <w:num w:numId="5" w16cid:durableId="105348149">
     <w:abstractNumId w:val="4"/>
   </w:num>
-  <w:num w:numId="6">
+  <w:num w:numId="6" w16cid:durableId="2003074472">
     <w:abstractNumId w:val="8"/>
   </w:num>
-  <w:num w:numId="7">
+  <w:num w:numId="7" w16cid:durableId="825433637">
     <w:abstractNumId w:val="3"/>
   </w:num>
-  <w:num w:numId="8">
+  <w:num w:numId="8" w16cid:durableId="1471559799">
     <w:abstractNumId w:val="2"/>
   </w:num>
-  <w:num w:numId="9">
+  <w:num w:numId="9" w16cid:durableId="297685625">
     <w:abstractNumId w:val="1"/>
   </w:num>
-  <w:num w:numId="10">
+  <w:num w:numId="10" w16cid:durableId="724986667">
     <w:abstractNumId w:val="0"/>
   </w:num>
 </w:numbering>
@@ -29498,6 +29457,23 @@
 </file>
 
 <file path=customXml/item1.xml><?xml version="1.0" encoding="utf-8"?>
+<p:properties xmlns:p="http://schemas.microsoft.com/office/2006/metadata/properties" xmlns:xsi="http://www.w3.org/2001/XMLSchema-instance" xmlns:pc="http://schemas.microsoft.com/office/infopath/2007/PartnerControls">
+  <documentManagement>
+    <MediaServiceKeyPoints xmlns="71af3243-3dd4-4a8d-8c0d-dd76da1f02a5" xsi:nil="true"/>
+  </documentManagement>
+</p:properties>
+</file>
+
+<file path=customXml/item2.xml><?xml version="1.0" encoding="utf-8"?>
+<?mso-contentType ?>
+<FormTemplates xmlns="http://schemas.microsoft.com/sharepoint/v3/contenttype/forms">
+  <Display>DocumentLibraryForm</Display>
+  <Edit>DocumentLibraryForm</Edit>
+  <New>DocumentLibraryForm</New>
+</FormTemplates>
+</file>
+
+<file path=customXml/item3.xml><?xml version="1.0" encoding="utf-8"?>
 <ct:contentTypeSchema xmlns:ct="http://schemas.microsoft.com/office/2006/metadata/contentType" xmlns:ma="http://schemas.microsoft.com/office/2006/metadata/properties/metaAttributes" ct:_="" ma:_="" ma:contentTypeName="Document" ma:contentTypeID="0x01010079F111ED35F8CC479449609E8A0923A6" ma:contentTypeVersion="11" ma:contentTypeDescription="Create a new document." ma:contentTypeScope="" ma:versionID="1c2eb7a32e66fb6e4260f3771546a5e2">
   <xsd:schema xmlns:xsd="http://www.w3.org/2001/XMLSchema" xmlns:xs="http://www.w3.org/2001/XMLSchema" xmlns:p="http://schemas.microsoft.com/office/2006/metadata/properties" xmlns:ns2="71af3243-3dd4-4a8d-8c0d-dd76da1f02a5" xmlns:ns3="16c05727-aa75-4e4a-9b5f-8a80a1165891" targetNamespace="http://schemas.microsoft.com/office/2006/metadata/properties" ma:root="true" ma:fieldsID="04e1f6479c48b08974ba73b5ca973489" ns2:_="" ns3:_="">
     <xsd:import namespace="71af3243-3dd4-4a8d-8c0d-dd76da1f02a5"/>
@@ -29708,24 +29684,25 @@
 </ct:contentTypeSchema>
 </file>
 
-<file path=customXml/item2.xml><?xml version="1.0" encoding="utf-8"?>
-<?mso-contentType ?>
-<FormTemplates xmlns="http://schemas.microsoft.com/sharepoint/v3/contenttype/forms">
-  <Display>DocumentLibraryForm</Display>
-  <Edit>DocumentLibraryForm</Edit>
-  <New>DocumentLibraryForm</New>
-</FormTemplates>
+<file path=customXml/itemProps1.xml><?xml version="1.0" encoding="utf-8"?>
+<ds:datastoreItem xmlns:ds="http://schemas.openxmlformats.org/officeDocument/2006/customXml" ds:itemID="{F134C8E1-CFC0-43BD-83D1-795FBB95D094}">
+  <ds:schemaRefs>
+    <ds:schemaRef ds:uri="http://schemas.microsoft.com/office/2006/metadata/properties"/>
+    <ds:schemaRef ds:uri="http://schemas.microsoft.com/office/infopath/2007/PartnerControls"/>
+    <ds:schemaRef ds:uri="71af3243-3dd4-4a8d-8c0d-dd76da1f02a5"/>
+  </ds:schemaRefs>
+</ds:datastoreItem>
 </file>
 
-<file path=customXml/item3.xml><?xml version="1.0" encoding="utf-8"?>
-<p:properties xmlns:p="http://schemas.microsoft.com/office/2006/metadata/properties" xmlns:xsi="http://www.w3.org/2001/XMLSchema-instance" xmlns:pc="http://schemas.microsoft.com/office/infopath/2007/PartnerControls">
-  <documentManagement>
-    <MediaServiceKeyPoints xmlns="71af3243-3dd4-4a8d-8c0d-dd76da1f02a5" xsi:nil="true"/>
-  </documentManagement>
-</p:properties>
+<file path=customXml/itemProps2.xml><?xml version="1.0" encoding="utf-8"?>
+<ds:datastoreItem xmlns:ds="http://schemas.openxmlformats.org/officeDocument/2006/customXml" ds:itemID="{42F381EF-75E8-442E-81C3-C62D649CB06D}">
+  <ds:schemaRefs>
+    <ds:schemaRef ds:uri="http://schemas.microsoft.com/sharepoint/v3/contenttype/forms"/>
+  </ds:schemaRefs>
+</ds:datastoreItem>
 </file>
 
-<file path=customXml/itemProps1.xml><?xml version="1.0" encoding="utf-8"?>
+<file path=customXml/itemProps3.xml><?xml version="1.0" encoding="utf-8"?>
 <ds:datastoreItem xmlns:ds="http://schemas.openxmlformats.org/officeDocument/2006/customXml" ds:itemID="{14A54D7D-4B5F-4D8E-800F-7FCF1503C482}">
   <ds:schemaRefs>
     <ds:schemaRef ds:uri="http://schemas.microsoft.com/office/2006/metadata/contentType"/>
@@ -29742,22 +29719,4 @@
     <ds:schemaRef ds:uri="http://schemas.microsoft.com/internal/obd"/>
   </ds:schemaRefs>
 </ds:datastoreItem>
-</file>
-
-<file path=customXml/itemProps2.xml><?xml version="1.0" encoding="utf-8"?>
-<ds:datastoreItem xmlns:ds="http://schemas.openxmlformats.org/officeDocument/2006/customXml" ds:itemID="{42F381EF-75E8-442E-81C3-C62D649CB06D}">
-  <ds:schemaRefs>
-    <ds:schemaRef ds:uri="http://schemas.microsoft.com/sharepoint/v3/contenttype/forms"/>
-  </ds:schemaRefs>
-</ds:datastoreItem>
-</file>
-
-<file path=customXml/itemProps3.xml><?xml version="1.0" encoding="utf-8"?>
-<ds:datastoreItem xmlns:ds="http://schemas.openxmlformats.org/officeDocument/2006/customXml" ds:itemID="{F134C8E1-CFC0-43BD-83D1-795FBB95D094}">
-  <ds:schemaRefs>
-    <ds:schemaRef ds:uri="http://schemas.microsoft.com/office/2006/metadata/properties"/>
-    <ds:schemaRef ds:uri="http://schemas.microsoft.com/office/infopath/2007/PartnerControls"/>
-    <ds:schemaRef ds:uri="71af3243-3dd4-4a8d-8c0d-dd76da1f02a5"/>
-  </ds:schemaRefs>
-</ds:datastoreItem>
 </file>
</xml_diff>